<commit_message>
push bài tập bài 28/10/2021
</commit_message>
<xml_diff>
--- a/b3. Mô tả thuật toán bằng pseudo code và flowchart/Bài tập /Bài tập 2.docx
+++ b/b3. Mô tả thuật toán bằng pseudo code và flowchart/Bài tập /Bài tập 2.docx
@@ -19,7 +19,16 @@
     </w:p>
     <w:p>
       <w:r>
-        <w:t xml:space="preserve">    1$ = 23000 VND</w:t>
+        <w:t xml:space="preserve">    1$ = </w:t>
+      </w:r>
+      <w:r>
+        <w:rPr>
+          <w:lang w:val="vi-VN"/>
+        </w:rPr>
+        <w:t>1*</w:t>
+      </w:r>
+      <w:r>
+        <w:t>23000 VND</w:t>
       </w:r>
     </w:p>
     <w:p>
@@ -58,10 +67,10 @@
           <w:lang w:val="vi-VN"/>
         </w:rPr>
         <w:drawing>
-          <wp:inline distT="0" distB="0" distL="0" distR="0" wp14:anchorId="6391D3A7" wp14:editId="5FC65A14">
-            <wp:extent cx="3695700" cy="5880100"/>
+          <wp:inline distT="0" distB="0" distL="0" distR="0" wp14:anchorId="17F831B1" wp14:editId="13677962">
+            <wp:extent cx="2684585" cy="4400006"/>
             <wp:effectExtent l="0" t="0" r="0" b="0"/>
-            <wp:docPr id="1" name="Picture 1"/>
+            <wp:docPr id="2" name="Picture 2"/>
             <wp:cNvGraphicFramePr>
               <a:graphicFrameLocks xmlns:a="http://schemas.openxmlformats.org/drawingml/2006/main" noChangeAspect="1"/>
             </wp:cNvGraphicFramePr>
@@ -69,7 +78,7 @@
               <a:graphicData uri="http://schemas.openxmlformats.org/drawingml/2006/picture">
                 <pic:pic xmlns:pic="http://schemas.openxmlformats.org/drawingml/2006/picture">
                   <pic:nvPicPr>
-                    <pic:cNvPr id="1" name="Picture 1"/>
+                    <pic:cNvPr id="2" name="Picture 2"/>
                     <pic:cNvPicPr/>
                   </pic:nvPicPr>
                   <pic:blipFill>
@@ -87,7 +96,7 @@
                   <pic:spPr>
                     <a:xfrm>
                       <a:off x="0" y="0"/>
-                      <a:ext cx="3695700" cy="5880100"/>
+                      <a:ext cx="2697874" cy="4421787"/>
                     </a:xfrm>
                     <a:prstGeom prst="rect">
                       <a:avLst/>

</xml_diff>